<commit_message>
keeping track of tested changes in report
</commit_message>
<xml_diff>
--- a/DSP/SmallReports/IntermediateReportsSpeech5.docx
+++ b/DSP/SmallReports/IntermediateReportsSpeech5.docx
@@ -130,16 +130,8 @@
         <w:rPr>
           <w:sz w:val="28"/>
         </w:rPr>
-        <w:t xml:space="preserve">Koen </w:t>
-      </w:r>
-      <w:proofErr w:type="spellStart"/>
-      <w:r>
-        <w:rPr>
-          <w:sz w:val="28"/>
-        </w:rPr>
-        <w:t>Goetshalckx</w:t>
-      </w:r>
-      <w:proofErr w:type="spellEnd"/>
+        <w:t>Koen Goetshalckx</w:t>
+      </w:r>
     </w:p>
     <w:p>
       <w:pPr>
@@ -1115,11 +1107,9 @@
             <w:tcW w:w="1134" w:type="dxa"/>
           </w:tcPr>
           <w:p>
-            <w:proofErr w:type="spellStart"/>
             <w:r>
               <w:t>Analysis.c</w:t>
             </w:r>
-            <w:proofErr w:type="spellEnd"/>
           </w:p>
         </w:tc>
         <w:tc>
@@ -1220,12 +1210,7 @@
     <w:p>
       <w:r>
         <w:br/>
-        <w:t>The inner loop of the convolve function is the most used code of the program. Before the DSP, this inner loop was already sped up by a factor of 2, using the profiler of Visual Studio and the default windows C compiler. Now, an attempt to speed it up even more was made by unrolling this inner loop and hardcoding the filter coefficients in it. Some noticeable gain was expected, considering unrolled code improves pipelining and the hardcoded coefficients should require less data accesses. However, only a very small gain in speed was realized. Therefore, and because of the unreadability of the manually unrolled code (manually to hardcode the coefficients), the changes were reverted. (Only filter2 and filter3 were hardcoded. This sho</w:t>
-      </w:r>
-      <w:bookmarkStart w:id="0" w:name="_GoBack"/>
-      <w:bookmarkEnd w:id="0"/>
-      <w:r>
-        <w:t>uld be enough to test the impact of the change.)</w:t>
+        <w:t>The inner loop of the convolve function is the most used code of the program. Before the DSP, this inner loop was already sped up by a factor of 2, using the profiler of Visual Studio and the default windows C compiler. Now, an attempt to speed it up even more was made by unrolling this inner loop and hardcoding the filter coefficients in it. Some noticeable gain was expected, considering unrolled code improves pipelining and the hardcoded coefficients should require less data accesses. However, only a very small gain in speed was realized. Therefore, and because of the unreadability of the manually unrolled code (manually to hardcode the coefficients), the changes were reverted. (Only filter2 and filter3 were hardcoded. This should be enough to test the impact of the change.)</w:t>
       </w:r>
     </w:p>
     <w:p>
@@ -1273,6 +1258,25 @@
       <w:r>
         <w:t>Describe what you have done. (Around 5 lines)</w:t>
       </w:r>
+    </w:p>
+    <w:p>
+      <w:r>
+        <w:t xml:space="preserve">Some shorts to chars (lengths and offset) </w:t>
+      </w:r>
+      <w:r>
+        <w:sym w:font="Wingdings" w:char="F0E0"/>
+      </w:r>
+      <w:r>
+        <w:t xml:space="preserve"> 21.6M.  A lot of variables in main.c declared ‘near’, no noticeable change </w:t>
+      </w:r>
+      <w:r>
+        <w:sym w:font="Wingdings" w:char="F0E0"/>
+      </w:r>
+      <w:r>
+        <w:t xml:space="preserve"> reverted for cleanliness </w:t>
+      </w:r>
+      <w:bookmarkStart w:id="0" w:name="_GoBack"/>
+      <w:bookmarkEnd w:id="0"/>
     </w:p>
     <w:p/>
     <w:p>
@@ -3303,7 +3307,7 @@
 </file>
 
 <file path=customXml/itemProps1.xml><?xml version="1.0" encoding="utf-8"?>
-<ds:datastoreItem xmlns:ds="http://schemas.openxmlformats.org/officeDocument/2006/customXml" ds:itemID="{9138740D-E424-4D71-90F2-C08679694971}">
+<ds:datastoreItem xmlns:ds="http://schemas.openxmlformats.org/officeDocument/2006/customXml" ds:itemID="{35CA2F2A-542E-483D-8419-8919700EECE6}">
   <ds:schemaRefs>
     <ds:schemaRef ds:uri="http://schemas.openxmlformats.org/officeDocument/2006/bibliography"/>
   </ds:schemaRefs>

</xml_diff>

<commit_message>
keeping track of tries
</commit_message>
<xml_diff>
--- a/DSP/SmallReports/IntermediateReportsSpeech5.docx
+++ b/DSP/SmallReports/IntermediateReportsSpeech5.docx
@@ -1274,6 +1274,17 @@
       </w:r>
       <w:r>
         <w:t xml:space="preserve"> reverted for cleanliness </w:t>
+      </w:r>
+    </w:p>
+    <w:p>
+      <w:r>
+        <w:t xml:space="preserve">Tried using some constants, almost no speed up </w:t>
+      </w:r>
+      <w:r>
+        <w:sym w:font="Wingdings" w:char="F0E0"/>
+      </w:r>
+      <w:r>
+        <w:t xml:space="preserve"> reverted</w:t>
       </w:r>
       <w:bookmarkStart w:id="0" w:name="_GoBack"/>
       <w:bookmarkEnd w:id="0"/>
@@ -3307,7 +3318,7 @@
 </file>
 
 <file path=customXml/itemProps1.xml><?xml version="1.0" encoding="utf-8"?>
-<ds:datastoreItem xmlns:ds="http://schemas.openxmlformats.org/officeDocument/2006/customXml" ds:itemID="{35CA2F2A-542E-483D-8419-8919700EECE6}">
+<ds:datastoreItem xmlns:ds="http://schemas.openxmlformats.org/officeDocument/2006/customXml" ds:itemID="{E003C6B8-E59D-4AA1-944D-7440C83B882B}">
   <ds:schemaRefs>
     <ds:schemaRef ds:uri="http://schemas.openxmlformats.org/officeDocument/2006/bibliography"/>
   </ds:schemaRefs>

</xml_diff>

<commit_message>
results of combining left and right
</commit_message>
<xml_diff>
--- a/DSP/SmallReports/IntermediateReportsSpeech5.docx
+++ b/DSP/SmallReports/IntermediateReportsSpeech5.docx
@@ -130,8 +130,16 @@
         <w:rPr>
           <w:sz w:val="28"/>
         </w:rPr>
-        <w:t>Koen Goetshalckx</w:t>
-      </w:r>
+        <w:t xml:space="preserve">Koen </w:t>
+      </w:r>
+      <w:proofErr w:type="spellStart"/>
+      <w:r>
+        <w:rPr>
+          <w:sz w:val="28"/>
+        </w:rPr>
+        <w:t>Goetshalckx</w:t>
+      </w:r>
+      <w:proofErr w:type="spellEnd"/>
     </w:p>
     <w:p>
       <w:pPr>
@@ -165,7 +173,21 @@
         <w:rPr>
           <w:sz w:val="28"/>
         </w:rPr>
-        <w:t xml:space="preserve"> Seppe Iven</w:t>
+        <w:t xml:space="preserve"> </w:t>
+      </w:r>
+      <w:proofErr w:type="spellStart"/>
+      <w:r>
+        <w:rPr>
+          <w:sz w:val="28"/>
+        </w:rPr>
+        <w:t>Seppe</w:t>
+      </w:r>
+      <w:proofErr w:type="spellEnd"/>
+      <w:r>
+        <w:rPr>
+          <w:sz w:val="28"/>
+        </w:rPr>
+        <w:t xml:space="preserve"> Iven</w:t>
       </w:r>
     </w:p>
     <w:p/>
@@ -187,8 +209,13 @@
       </w:r>
     </w:p>
     <w:p>
-      <w:r>
-        <w:t>Seppe:</w:t>
+      <w:proofErr w:type="spellStart"/>
+      <w:r>
+        <w:t>Seppe</w:t>
+      </w:r>
+      <w:proofErr w:type="spellEnd"/>
+      <w:r>
+        <w:t>:</w:t>
       </w:r>
       <w:r>
         <w:tab/>
@@ -1107,9 +1134,11 @@
             <w:tcW w:w="1134" w:type="dxa"/>
           </w:tcPr>
           <w:p>
+            <w:proofErr w:type="spellStart"/>
             <w:r>
               <w:t>Analysis.c</w:t>
             </w:r>
+            <w:proofErr w:type="spellEnd"/>
           </w:p>
         </w:tc>
         <w:tc>
@@ -1267,7 +1296,15 @@
         <w:sym w:font="Wingdings" w:char="F0E0"/>
       </w:r>
       <w:r>
-        <w:t xml:space="preserve"> 21.6M.  A lot of variables in main.c declared ‘near’, no noticeable change </w:t>
+        <w:t xml:space="preserve"> 21.6M.  A lot of variables in </w:t>
+      </w:r>
+      <w:proofErr w:type="spellStart"/>
+      <w:r>
+        <w:t>main.c</w:t>
+      </w:r>
+      <w:proofErr w:type="spellEnd"/>
+      <w:r>
+        <w:t xml:space="preserve"> declared ‘near’, no noticeable change </w:t>
       </w:r>
       <w:r>
         <w:sym w:font="Wingdings" w:char="F0E0"/>
@@ -1285,11 +1322,24 @@
       </w:r>
       <w:r>
         <w:t xml:space="preserve"> reverted</w:t>
+      </w:r>
+    </w:p>
+    <w:p>
+      <w:r>
+        <w:t xml:space="preserve">Combined left and right in convolve </w:t>
+      </w:r>
+      <w:r>
+        <w:sym w:font="Wingdings" w:char="F0E0"/>
+      </w:r>
+      <w:r>
+        <w:t xml:space="preserve"> </w:t>
+      </w:r>
+      <w:r>
+        <w:t>2,2M    12M    20,1M</w:t>
       </w:r>
       <w:bookmarkStart w:id="0" w:name="_GoBack"/>
       <w:bookmarkEnd w:id="0"/>
     </w:p>
-    <w:p/>
     <w:p>
       <w:pPr>
         <w:pStyle w:val="Heading2"/>
@@ -3318,7 +3368,7 @@
 </file>
 
 <file path=customXml/itemProps1.xml><?xml version="1.0" encoding="utf-8"?>
-<ds:datastoreItem xmlns:ds="http://schemas.openxmlformats.org/officeDocument/2006/customXml" ds:itemID="{E003C6B8-E59D-4AA1-944D-7440C83B882B}">
+<ds:datastoreItem xmlns:ds="http://schemas.openxmlformats.org/officeDocument/2006/customXml" ds:itemID="{FBF8F46C-E862-4AB3-932C-508AABDEE163}">
   <ds:schemaRefs>
     <ds:schemaRef ds:uri="http://schemas.openxmlformats.org/officeDocument/2006/bibliography"/>
   </ds:schemaRefs>

</xml_diff>

<commit_message>
Restrict, comment out crypto, new temp report
</commit_message>
<xml_diff>
--- a/DSP/SmallReports/IntermediateReportsSpeech5.docx
+++ b/DSP/SmallReports/IntermediateReportsSpeech5.docx
@@ -130,8 +130,16 @@
         <w:rPr>
           <w:sz w:val="28"/>
         </w:rPr>
-        <w:t>Koen Goetshalckx</w:t>
-      </w:r>
+        <w:t xml:space="preserve">Koen </w:t>
+      </w:r>
+      <w:proofErr w:type="spellStart"/>
+      <w:r>
+        <w:rPr>
+          <w:sz w:val="28"/>
+        </w:rPr>
+        <w:t>Goetshalckx</w:t>
+      </w:r>
+      <w:proofErr w:type="spellEnd"/>
     </w:p>
     <w:p>
       <w:pPr>
@@ -1109,9 +1117,11 @@
             <w:tcW w:w="1134" w:type="dxa"/>
           </w:tcPr>
           <w:p>
+            <w:proofErr w:type="spellStart"/>
             <w:r>
               <w:t>Analysis.c</w:t>
             </w:r>
+            <w:proofErr w:type="spellEnd"/>
           </w:p>
         </w:tc>
         <w:tc>
@@ -1275,7 +1285,15 @@
       </w:r>
       <w:r>
         <w:br/>
-        <w:t>Used the keyword ‘const’ for variables that behave like constants. This gave almost no speed up at all, so we reverted it for cleanliness.</w:t>
+        <w:t>Used the keyword ‘</w:t>
+      </w:r>
+      <w:proofErr w:type="spellStart"/>
+      <w:r>
+        <w:t>const</w:t>
+      </w:r>
+      <w:proofErr w:type="spellEnd"/>
+      <w:r>
+        <w:t>’ for variables that behave like constants. This gave almost no speed up at all, so we reverted it for cleanliness.</w:t>
       </w:r>
       <w:r>
         <w:br/>
@@ -1523,9 +1541,11 @@
             <w:tcW w:w="784" w:type="dxa"/>
           </w:tcPr>
           <w:p>
+            <w:proofErr w:type="spellStart"/>
             <w:r>
               <w:t>Analysis.c</w:t>
             </w:r>
+            <w:proofErr w:type="spellEnd"/>
           </w:p>
         </w:tc>
         <w:tc>
@@ -2074,7 +2094,15 @@
       </w:r>
       <w:r>
         <w:br/>
-        <w:t>Most of the small changes, such as declaring variables ‘near’ and ‘const’ are reverted because they gave almost no gain. It is not excluded that these changes may be implemented again in the future.</w:t>
+        <w:t>Most of the small changes, such as declaring variables ‘near’ and ‘</w:t>
+      </w:r>
+      <w:proofErr w:type="spellStart"/>
+      <w:r>
+        <w:t>const</w:t>
+      </w:r>
+      <w:proofErr w:type="spellEnd"/>
+      <w:r>
+        <w:t>’ are reverted because they gave almost no gain. It is not excluded that these changes may be implemented again in the future.</w:t>
       </w:r>
     </w:p>
     <w:p>
@@ -2401,9 +2429,11 @@
             <w:tcW w:w="1086" w:type="dxa"/>
           </w:tcPr>
           <w:p>
+            <w:proofErr w:type="spellStart"/>
             <w:r>
               <w:t>Analysis.c</w:t>
             </w:r>
+            <w:proofErr w:type="spellEnd"/>
           </w:p>
         </w:tc>
         <w:tc>
@@ -2513,8 +2543,21 @@
               <w:spacing w:after="200" w:line="276" w:lineRule="auto"/>
             </w:pPr>
             <w:r>
-              <w:t>Long long to int</w:t>
-            </w:r>
+              <w:t xml:space="preserve">Long </w:t>
+            </w:r>
+            <w:proofErr w:type="spellStart"/>
+            <w:r>
+              <w:t>long</w:t>
+            </w:r>
+            <w:proofErr w:type="spellEnd"/>
+            <w:r>
+              <w:t xml:space="preserve"> to </w:t>
+            </w:r>
+            <w:proofErr w:type="spellStart"/>
+            <w:r>
+              <w:t>int</w:t>
+            </w:r>
+            <w:proofErr w:type="spellEnd"/>
           </w:p>
         </w:tc>
       </w:tr>
@@ -2899,8 +2942,21 @@
               <w:spacing w:after="200" w:line="276" w:lineRule="auto"/>
             </w:pPr>
             <w:r>
-              <w:t>Long long to int</w:t>
-            </w:r>
+              <w:t xml:space="preserve">Long </w:t>
+            </w:r>
+            <w:proofErr w:type="spellStart"/>
+            <w:r>
+              <w:t>long</w:t>
+            </w:r>
+            <w:proofErr w:type="spellEnd"/>
+            <w:r>
+              <w:t xml:space="preserve"> to </w:t>
+            </w:r>
+            <w:proofErr w:type="spellStart"/>
+            <w:r>
+              <w:t>int</w:t>
+            </w:r>
+            <w:proofErr w:type="spellEnd"/>
           </w:p>
         </w:tc>
         <w:tc>
@@ -2993,7 +3049,23 @@
         <w:t xml:space="preserve"> </w:t>
       </w:r>
       <w:r>
-        <w:t xml:space="preserve">loop to an int, instead of a long long. </w:t>
+        <w:t xml:space="preserve">loop to an </w:t>
+      </w:r>
+      <w:proofErr w:type="spellStart"/>
+      <w:r>
+        <w:t>int</w:t>
+      </w:r>
+      <w:proofErr w:type="spellEnd"/>
+      <w:r>
+        <w:t xml:space="preserve">, instead of a long </w:t>
+      </w:r>
+      <w:proofErr w:type="spellStart"/>
+      <w:r>
+        <w:t>long</w:t>
+      </w:r>
+      <w:proofErr w:type="spellEnd"/>
+      <w:r>
+        <w:t xml:space="preserve">. </w:t>
       </w:r>
       <w:r>
         <w:t xml:space="preserve">This change may theoretically cause overflows, but implementing this exactly the same in MATLAB (our C and MATLAB code produce the exact same solution down to every bit) showed </w:t>
@@ -3021,19 +3093,13 @@
         <w:br/>
       </w:r>
       <w:r>
-        <w:t xml:space="preserve">Submission date: </w:t>
-      </w:r>
-      <w:r>
-        <w:t>4/5</w:t>
+        <w:t>Submission date: 4/5</w:t>
       </w:r>
       <w:r>
         <w:br/>
       </w:r>
       <w:r>
-        <w:t xml:space="preserve">Submission deadline: </w:t>
-      </w:r>
-      <w:r>
-        <w:t>4/5</w:t>
+        <w:t>Submission deadline: 4/5</w:t>
       </w:r>
     </w:p>
     <w:p>
@@ -3046,12 +3112,44 @@
     </w:p>
     <w:p>
       <w:r>
-        <w:t>Restricted several variables in quantize and dequantize. Fully inlined ‘synthesis’ and ‘analysis’ in the main. This gave about 300k cycles profit, but reverted this for cleanliness. We know that we can again implement this in the future to gain some cycles.</w:t>
+        <w:t xml:space="preserve">Restricted several variables in quantize and </w:t>
+      </w:r>
+      <w:proofErr w:type="spellStart"/>
+      <w:r>
+        <w:t>dequantize</w:t>
+      </w:r>
+      <w:proofErr w:type="spellEnd"/>
+      <w:r>
+        <w:t xml:space="preserve">. Fully </w:t>
+      </w:r>
+      <w:proofErr w:type="spellStart"/>
+      <w:r>
+        <w:t>inlined</w:t>
+      </w:r>
+      <w:proofErr w:type="spellEnd"/>
+      <w:r>
+        <w:t xml:space="preserve"> ‘synthesis’ and ‘analysis’ in the main. This gave about 300k cycles profit, but reverted this for cleanliness. We know that we can again implement this in the future to gain some cycles.</w:t>
       </w:r>
     </w:p>
     <w:p>
       <w:r>
-        <w:t>Changed some variable types in quantize and dequantize. This gained a lot of cycles, without changing the results (verified in matlab).</w:t>
+        <w:t xml:space="preserve">Changed some variable types in quantize and </w:t>
+      </w:r>
+      <w:proofErr w:type="spellStart"/>
+      <w:r>
+        <w:t>dequantize</w:t>
+      </w:r>
+      <w:proofErr w:type="spellEnd"/>
+      <w:r>
+        <w:t xml:space="preserve">. This gained a lot of cycles, without changing the results (verified in </w:t>
+      </w:r>
+      <w:proofErr w:type="spellStart"/>
+      <w:r>
+        <w:t>matlab</w:t>
+      </w:r>
+      <w:proofErr w:type="spellEnd"/>
+      <w:r>
+        <w:t>).</w:t>
       </w:r>
     </w:p>
     <w:p>
@@ -3298,9 +3396,11 @@
             <w:tcW w:w="1383" w:type="dxa"/>
           </w:tcPr>
           <w:p>
+            <w:proofErr w:type="spellStart"/>
             <w:r>
               <w:t>Quantize.c</w:t>
             </w:r>
+            <w:proofErr w:type="spellEnd"/>
           </w:p>
         </w:tc>
         <w:tc>
@@ -3427,12 +3527,14 @@
             <w:tcW w:w="1142" w:type="dxa"/>
           </w:tcPr>
           <w:p>
+            <w:proofErr w:type="spellStart"/>
             <w:r>
               <w:rPr>
                 <w:sz w:val="20"/>
               </w:rPr>
               <w:t>Dequantize</w:t>
             </w:r>
+            <w:proofErr w:type="spellEnd"/>
           </w:p>
         </w:tc>
         <w:tc>
@@ -3440,9 +3542,11 @@
             <w:tcW w:w="1383" w:type="dxa"/>
           </w:tcPr>
           <w:p>
+            <w:proofErr w:type="spellStart"/>
             <w:r>
               <w:t>Dequantize.c</w:t>
             </w:r>
+            <w:proofErr w:type="spellEnd"/>
           </w:p>
         </w:tc>
         <w:tc>
@@ -3850,8 +3954,6 @@
             <w:r>
               <w:t>%</w:t>
             </w:r>
-            <w:bookmarkStart w:id="0" w:name="_GoBack"/>
-            <w:bookmarkEnd w:id="0"/>
           </w:p>
         </w:tc>
       </w:tr>
@@ -3943,8 +4045,21 @@
               <w:spacing w:after="200" w:line="276" w:lineRule="auto"/>
             </w:pPr>
             <w:r>
-              <w:t>Long long to int</w:t>
-            </w:r>
+              <w:t xml:space="preserve">Long </w:t>
+            </w:r>
+            <w:proofErr w:type="spellStart"/>
+            <w:r>
+              <w:t>long</w:t>
+            </w:r>
+            <w:proofErr w:type="spellEnd"/>
+            <w:r>
+              <w:t xml:space="preserve"> to </w:t>
+            </w:r>
+            <w:proofErr w:type="spellStart"/>
+            <w:r>
+              <w:t>int</w:t>
+            </w:r>
+            <w:proofErr w:type="spellEnd"/>
           </w:p>
         </w:tc>
         <w:tc>
@@ -4068,7 +4183,965 @@
     </w:p>
     <w:p>
       <w:r>
-        <w:t xml:space="preserve">After optimizing the convolve function, the new bottlenecks were quantize and dequantize, so we focused on these functions in this session. We removed all of the long long variable types. Changed some ints to shorts. This generally results in large improvements, as is to be expected. Inlining several functions into main.c did not net as much cycles as we were hoping for. We have (temporarily) reverted this because it cluttered main.c. This may in the future be implemented again. </w:t>
+        <w:t xml:space="preserve">After optimizing the convolve function, the new bottlenecks were quantize and </w:t>
+      </w:r>
+      <w:proofErr w:type="spellStart"/>
+      <w:r>
+        <w:t>dequantize</w:t>
+      </w:r>
+      <w:proofErr w:type="spellEnd"/>
+      <w:r>
+        <w:t xml:space="preserve">, so we focused on these functions in this session. We removed all of the long </w:t>
+      </w:r>
+      <w:proofErr w:type="spellStart"/>
+      <w:r>
+        <w:t>long</w:t>
+      </w:r>
+      <w:proofErr w:type="spellEnd"/>
+      <w:r>
+        <w:t xml:space="preserve"> variable types. Changed some </w:t>
+      </w:r>
+      <w:proofErr w:type="spellStart"/>
+      <w:r>
+        <w:t>ints</w:t>
+      </w:r>
+      <w:proofErr w:type="spellEnd"/>
+      <w:r>
+        <w:t xml:space="preserve"> to shorts. This generally results in large improvements, as is to be expected. </w:t>
+      </w:r>
+      <w:proofErr w:type="spellStart"/>
+      <w:r>
+        <w:t>Inlining</w:t>
+      </w:r>
+      <w:proofErr w:type="spellEnd"/>
+      <w:r>
+        <w:t xml:space="preserve"> several functions into </w:t>
+      </w:r>
+      <w:proofErr w:type="spellStart"/>
+      <w:r>
+        <w:t>main.c</w:t>
+      </w:r>
+      <w:proofErr w:type="spellEnd"/>
+      <w:r>
+        <w:t xml:space="preserve"> did not net as much cycles as we were hoping for. We have (temporarily) reverted this because it cluttered </w:t>
+      </w:r>
+      <w:proofErr w:type="spellStart"/>
+      <w:r>
+        <w:t>main.c</w:t>
+      </w:r>
+      <w:proofErr w:type="spellEnd"/>
+      <w:r>
+        <w:t xml:space="preserve">. This may in the future be implemented again. </w:t>
+      </w:r>
+    </w:p>
+    <w:p>
+      <w:pPr>
+        <w:pStyle w:val="Heading1"/>
+      </w:pPr>
+      <w:r>
+        <w:lastRenderedPageBreak/>
+        <w:t>Report 5</w:t>
+      </w:r>
+    </w:p>
+    <w:p>
+      <w:r>
+        <w:t>Lab date: 6/5</w:t>
+      </w:r>
+      <w:r>
+        <w:br/>
+        <w:t xml:space="preserve">Submission date: </w:t>
+      </w:r>
+      <w:r>
+        <w:t>7</w:t>
+      </w:r>
+      <w:r>
+        <w:t>/5</w:t>
+      </w:r>
+      <w:r>
+        <w:br/>
+      </w:r>
+      <w:r>
+        <w:t>Submission deadline: 7</w:t>
+      </w:r>
+      <w:r>
+        <w:t>/5</w:t>
+      </w:r>
+    </w:p>
+    <w:p>
+      <w:pPr>
+        <w:pStyle w:val="Heading2"/>
+      </w:pPr>
+      <w:r>
+        <w:t>Logs:</w:t>
+      </w:r>
+      <w:bookmarkStart w:id="0" w:name="_GoBack"/>
+      <w:bookmarkEnd w:id="0"/>
+    </w:p>
+    <w:p>
+      <w:r>
+        <w:t>-Restrict some variables</w:t>
+      </w:r>
+      <w:r>
+        <w:br/>
+        <w:t>-Port onto DSP</w:t>
+      </w:r>
+      <w:r>
+        <w:br/>
+        <w:t>-Merge with a crypto group</w:t>
+      </w:r>
+      <w:r>
+        <w:br/>
+        <w:t>-Check actual DSP results (!)</w:t>
+      </w:r>
+    </w:p>
+    <w:p>
+      <w:pPr>
+        <w:pStyle w:val="Heading2"/>
+      </w:pPr>
+      <w:r>
+        <w:t>Profile results:</w:t>
+      </w:r>
+    </w:p>
+    <w:tbl>
+      <w:tblPr>
+        <w:tblStyle w:val="TableGrid"/>
+        <w:tblW w:w="10335" w:type="dxa"/>
+        <w:jc w:val="center"/>
+        <w:tblLook w:val="04A0" w:firstRow="1" w:lastRow="0" w:firstColumn="1" w:lastColumn="0" w:noHBand="0" w:noVBand="1"/>
+      </w:tblPr>
+      <w:tblGrid>
+        <w:gridCol w:w="1132"/>
+        <w:gridCol w:w="1333"/>
+        <w:gridCol w:w="676"/>
+        <w:gridCol w:w="1051"/>
+        <w:gridCol w:w="966"/>
+        <w:gridCol w:w="897"/>
+        <w:gridCol w:w="1051"/>
+        <w:gridCol w:w="970"/>
+        <w:gridCol w:w="883"/>
+        <w:gridCol w:w="1376"/>
+      </w:tblGrid>
+      <w:tr>
+        <w:trPr>
+          <w:jc w:val="center"/>
+        </w:trPr>
+        <w:tc>
+          <w:tcPr>
+            <w:tcW w:w="1132" w:type="dxa"/>
+          </w:tcPr>
+          <w:p>
+            <w:r>
+              <w:t>Function Name</w:t>
+            </w:r>
+          </w:p>
+        </w:tc>
+        <w:tc>
+          <w:tcPr>
+            <w:tcW w:w="1333" w:type="dxa"/>
+          </w:tcPr>
+          <w:p>
+            <w:r>
+              <w:t>File Name</w:t>
+            </w:r>
+          </w:p>
+        </w:tc>
+        <w:tc>
+          <w:tcPr>
+            <w:tcW w:w="676" w:type="dxa"/>
+          </w:tcPr>
+          <w:p>
+            <w:r>
+              <w:t xml:space="preserve">Total no. of calls </w:t>
+            </w:r>
+          </w:p>
+        </w:tc>
+        <w:tc>
+          <w:tcPr>
+            <w:tcW w:w="1051" w:type="dxa"/>
+          </w:tcPr>
+          <w:p>
+            <w:r>
+              <w:t>Exclusive Count Total*</w:t>
+            </w:r>
+          </w:p>
+        </w:tc>
+        <w:tc>
+          <w:tcPr>
+            <w:tcW w:w="966" w:type="dxa"/>
+          </w:tcPr>
+          <w:p/>
+        </w:tc>
+        <w:tc>
+          <w:tcPr>
+            <w:tcW w:w="897" w:type="dxa"/>
+          </w:tcPr>
+          <w:p/>
+        </w:tc>
+        <w:tc>
+          <w:tcPr>
+            <w:tcW w:w="1051" w:type="dxa"/>
+          </w:tcPr>
+          <w:p>
+            <w:r>
+              <w:t>Inclusive Count Total*</w:t>
+            </w:r>
+          </w:p>
+        </w:tc>
+        <w:tc>
+          <w:tcPr>
+            <w:tcW w:w="970" w:type="dxa"/>
+          </w:tcPr>
+          <w:p/>
+        </w:tc>
+        <w:tc>
+          <w:tcPr>
+            <w:tcW w:w="883" w:type="dxa"/>
+          </w:tcPr>
+          <w:p/>
+        </w:tc>
+        <w:tc>
+          <w:tcPr>
+            <w:tcW w:w="1376" w:type="dxa"/>
+          </w:tcPr>
+          <w:p>
+            <w:r>
+              <w:t>Optimization carried out</w:t>
+            </w:r>
+          </w:p>
+        </w:tc>
+      </w:tr>
+      <w:tr>
+        <w:trPr>
+          <w:jc w:val="center"/>
+        </w:trPr>
+        <w:tc>
+          <w:tcPr>
+            <w:tcW w:w="1132" w:type="dxa"/>
+          </w:tcPr>
+          <w:p/>
+        </w:tc>
+        <w:tc>
+          <w:tcPr>
+            <w:tcW w:w="1333" w:type="dxa"/>
+          </w:tcPr>
+          <w:p/>
+        </w:tc>
+        <w:tc>
+          <w:tcPr>
+            <w:tcW w:w="676" w:type="dxa"/>
+          </w:tcPr>
+          <w:p/>
+        </w:tc>
+        <w:tc>
+          <w:tcPr>
+            <w:tcW w:w="1051" w:type="dxa"/>
+          </w:tcPr>
+          <w:p>
+            <w:r>
+              <w:t>Before</w:t>
+            </w:r>
+          </w:p>
+          <w:p>
+            <w:r>
+              <w:t>(Previous Session)</w:t>
+            </w:r>
+          </w:p>
+        </w:tc>
+        <w:tc>
+          <w:tcPr>
+            <w:tcW w:w="966" w:type="dxa"/>
+          </w:tcPr>
+          <w:p>
+            <w:r>
+              <w:t xml:space="preserve">After </w:t>
+            </w:r>
+          </w:p>
+          <w:p>
+            <w:r>
+              <w:t>(This Session)</w:t>
+            </w:r>
+          </w:p>
+        </w:tc>
+        <w:tc>
+          <w:tcPr>
+            <w:tcW w:w="897" w:type="dxa"/>
+          </w:tcPr>
+          <w:p>
+            <w:r>
+              <w:t>% Change</w:t>
+            </w:r>
+          </w:p>
+        </w:tc>
+        <w:tc>
+          <w:tcPr>
+            <w:tcW w:w="1051" w:type="dxa"/>
+          </w:tcPr>
+          <w:p>
+            <w:r>
+              <w:t>Before</w:t>
+            </w:r>
+          </w:p>
+          <w:p>
+            <w:r>
+              <w:t>(Previous Session)</w:t>
+            </w:r>
+          </w:p>
+        </w:tc>
+        <w:tc>
+          <w:tcPr>
+            <w:tcW w:w="970" w:type="dxa"/>
+          </w:tcPr>
+          <w:p>
+            <w:r>
+              <w:t xml:space="preserve">After </w:t>
+            </w:r>
+          </w:p>
+          <w:p>
+            <w:r>
+              <w:t>(This Session)</w:t>
+            </w:r>
+          </w:p>
+        </w:tc>
+        <w:tc>
+          <w:tcPr>
+            <w:tcW w:w="883" w:type="dxa"/>
+          </w:tcPr>
+          <w:p>
+            <w:r>
+              <w:t>% Change</w:t>
+            </w:r>
+          </w:p>
+        </w:tc>
+        <w:tc>
+          <w:tcPr>
+            <w:tcW w:w="1376" w:type="dxa"/>
+          </w:tcPr>
+          <w:p/>
+        </w:tc>
+      </w:tr>
+      <w:tr>
+        <w:trPr>
+          <w:jc w:val="center"/>
+        </w:trPr>
+        <w:tc>
+          <w:tcPr>
+            <w:tcW w:w="1132" w:type="dxa"/>
+          </w:tcPr>
+          <w:p/>
+        </w:tc>
+        <w:tc>
+          <w:tcPr>
+            <w:tcW w:w="1333" w:type="dxa"/>
+          </w:tcPr>
+          <w:p/>
+        </w:tc>
+        <w:tc>
+          <w:tcPr>
+            <w:tcW w:w="676" w:type="dxa"/>
+          </w:tcPr>
+          <w:p/>
+        </w:tc>
+        <w:tc>
+          <w:tcPr>
+            <w:tcW w:w="1051" w:type="dxa"/>
+          </w:tcPr>
+          <w:p>
+            <w:pPr>
+              <w:rPr>
+                <w:rFonts w:ascii="Calibri" w:hAnsi="Calibri"/>
+                <w:color w:val="000000"/>
+              </w:rPr>
+            </w:pPr>
+          </w:p>
+        </w:tc>
+        <w:tc>
+          <w:tcPr>
+            <w:tcW w:w="966" w:type="dxa"/>
+          </w:tcPr>
+          <w:p>
+            <w:pPr>
+              <w:spacing w:after="200" w:line="276" w:lineRule="auto"/>
+            </w:pPr>
+          </w:p>
+        </w:tc>
+        <w:tc>
+          <w:tcPr>
+            <w:tcW w:w="897" w:type="dxa"/>
+          </w:tcPr>
+          <w:p>
+            <w:pPr>
+              <w:spacing w:after="200" w:line="276" w:lineRule="auto"/>
+            </w:pPr>
+          </w:p>
+        </w:tc>
+        <w:tc>
+          <w:tcPr>
+            <w:tcW w:w="1051" w:type="dxa"/>
+          </w:tcPr>
+          <w:p>
+            <w:pPr>
+              <w:spacing w:after="200" w:line="276" w:lineRule="auto"/>
+            </w:pPr>
+          </w:p>
+        </w:tc>
+        <w:tc>
+          <w:tcPr>
+            <w:tcW w:w="970" w:type="dxa"/>
+          </w:tcPr>
+          <w:p>
+            <w:pPr>
+              <w:spacing w:after="200" w:line="276" w:lineRule="auto"/>
+            </w:pPr>
+          </w:p>
+        </w:tc>
+        <w:tc>
+          <w:tcPr>
+            <w:tcW w:w="883" w:type="dxa"/>
+          </w:tcPr>
+          <w:p>
+            <w:pPr>
+              <w:spacing w:after="200" w:line="276" w:lineRule="auto"/>
+            </w:pPr>
+          </w:p>
+        </w:tc>
+        <w:tc>
+          <w:tcPr>
+            <w:tcW w:w="1376" w:type="dxa"/>
+          </w:tcPr>
+          <w:p>
+            <w:pPr>
+              <w:spacing w:after="200" w:line="276" w:lineRule="auto"/>
+              <w:rPr>
+                <w:sz w:val="18"/>
+              </w:rPr>
+            </w:pPr>
+          </w:p>
+        </w:tc>
+      </w:tr>
+    </w:tbl>
+    <w:p>
+      <w:pPr>
+        <w:pStyle w:val="Heading2"/>
+      </w:pPr>
+    </w:p>
+    <w:tbl>
+      <w:tblPr>
+        <w:tblStyle w:val="TableGrid"/>
+        <w:tblW w:w="0" w:type="auto"/>
+        <w:jc w:val="center"/>
+        <w:tblLook w:val="04A0" w:firstRow="1" w:lastRow="0" w:firstColumn="1" w:lastColumn="0" w:noHBand="0" w:noVBand="1"/>
+      </w:tblPr>
+      <w:tblGrid>
+        <w:gridCol w:w="1654"/>
+        <w:gridCol w:w="1912"/>
+        <w:gridCol w:w="2076"/>
+        <w:gridCol w:w="1487"/>
+        <w:gridCol w:w="1638"/>
+        <w:gridCol w:w="1570"/>
+      </w:tblGrid>
+      <w:tr>
+        <w:trPr>
+          <w:jc w:val="center"/>
+        </w:trPr>
+        <w:tc>
+          <w:tcPr>
+            <w:tcW w:w="1654" w:type="dxa"/>
+          </w:tcPr>
+          <w:p>
+            <w:pPr>
+              <w:jc w:val="center"/>
+            </w:pPr>
+          </w:p>
+        </w:tc>
+        <w:tc>
+          <w:tcPr>
+            <w:tcW w:w="1912" w:type="dxa"/>
+          </w:tcPr>
+          <w:p>
+            <w:pPr>
+              <w:jc w:val="center"/>
+            </w:pPr>
+            <w:r>
+              <w:rPr>
+                <w:b/>
+                <w:bCs/>
+              </w:rPr>
+              <w:t>Major Optimization</w:t>
+            </w:r>
+          </w:p>
+        </w:tc>
+        <w:tc>
+          <w:tcPr>
+            <w:tcW w:w="2076" w:type="dxa"/>
+          </w:tcPr>
+          <w:p>
+            <w:pPr>
+              <w:jc w:val="center"/>
+            </w:pPr>
+            <w:r>
+              <w:rPr>
+                <w:b/>
+                <w:bCs/>
+              </w:rPr>
+              <w:t>Functions Effected</w:t>
+            </w:r>
+          </w:p>
+        </w:tc>
+        <w:tc>
+          <w:tcPr>
+            <w:tcW w:w="1487" w:type="dxa"/>
+          </w:tcPr>
+          <w:p>
+            <w:pPr>
+              <w:jc w:val="center"/>
+            </w:pPr>
+            <w:r>
+              <w:rPr>
+                <w:b/>
+                <w:bCs/>
+              </w:rPr>
+              <w:t>Total Cycles*</w:t>
+            </w:r>
+          </w:p>
+        </w:tc>
+        <w:tc>
+          <w:tcPr>
+            <w:tcW w:w="1638" w:type="dxa"/>
+          </w:tcPr>
+          <w:p/>
+        </w:tc>
+        <w:tc>
+          <w:tcPr>
+            <w:tcW w:w="1570" w:type="dxa"/>
+          </w:tcPr>
+          <w:p>
+            <w:pPr>
+              <w:jc w:val="center"/>
+            </w:pPr>
+            <w:r>
+              <w:rPr>
+                <w:b/>
+                <w:bCs/>
+              </w:rPr>
+              <w:t>Change (in %)</w:t>
+            </w:r>
+          </w:p>
+        </w:tc>
+      </w:tr>
+      <w:tr>
+        <w:trPr>
+          <w:jc w:val="center"/>
+        </w:trPr>
+        <w:tc>
+          <w:tcPr>
+            <w:tcW w:w="1654" w:type="dxa"/>
+          </w:tcPr>
+          <w:p/>
+        </w:tc>
+        <w:tc>
+          <w:tcPr>
+            <w:tcW w:w="1912" w:type="dxa"/>
+          </w:tcPr>
+          <w:p/>
+        </w:tc>
+        <w:tc>
+          <w:tcPr>
+            <w:tcW w:w="2076" w:type="dxa"/>
+          </w:tcPr>
+          <w:p/>
+        </w:tc>
+        <w:tc>
+          <w:tcPr>
+            <w:tcW w:w="1487" w:type="dxa"/>
+          </w:tcPr>
+          <w:p>
+            <w:pPr>
+              <w:jc w:val="center"/>
+            </w:pPr>
+            <w:r>
+              <w:rPr>
+                <w:b/>
+                <w:bCs/>
+              </w:rPr>
+              <w:t>Before</w:t>
+            </w:r>
+          </w:p>
+        </w:tc>
+        <w:tc>
+          <w:tcPr>
+            <w:tcW w:w="1638" w:type="dxa"/>
+          </w:tcPr>
+          <w:p>
+            <w:pPr>
+              <w:jc w:val="center"/>
+            </w:pPr>
+            <w:r>
+              <w:rPr>
+                <w:b/>
+                <w:bCs/>
+              </w:rPr>
+              <w:t>After</w:t>
+            </w:r>
+          </w:p>
+        </w:tc>
+        <w:tc>
+          <w:tcPr>
+            <w:tcW w:w="1570" w:type="dxa"/>
+          </w:tcPr>
+          <w:p/>
+        </w:tc>
+      </w:tr>
+      <w:tr>
+        <w:trPr>
+          <w:jc w:val="center"/>
+        </w:trPr>
+        <w:tc>
+          <w:tcPr>
+            <w:tcW w:w="1654" w:type="dxa"/>
+          </w:tcPr>
+          <w:p>
+            <w:r>
+              <w:t>Base Code</w:t>
+            </w:r>
+          </w:p>
+        </w:tc>
+        <w:tc>
+          <w:tcPr>
+            <w:tcW w:w="1912" w:type="dxa"/>
+          </w:tcPr>
+          <w:p/>
+        </w:tc>
+        <w:tc>
+          <w:tcPr>
+            <w:tcW w:w="2076" w:type="dxa"/>
+          </w:tcPr>
+          <w:p/>
+        </w:tc>
+        <w:tc>
+          <w:tcPr>
+            <w:tcW w:w="1487" w:type="dxa"/>
+          </w:tcPr>
+          <w:p>
+            <w:r>
+              <w:t>21,8M</w:t>
+            </w:r>
+          </w:p>
+        </w:tc>
+        <w:tc>
+          <w:tcPr>
+            <w:tcW w:w="1638" w:type="dxa"/>
+          </w:tcPr>
+          <w:p/>
+        </w:tc>
+        <w:tc>
+          <w:tcPr>
+            <w:tcW w:w="1570" w:type="dxa"/>
+          </w:tcPr>
+          <w:p/>
+        </w:tc>
+      </w:tr>
+      <w:tr>
+        <w:trPr>
+          <w:jc w:val="center"/>
+        </w:trPr>
+        <w:tc>
+          <w:tcPr>
+            <w:tcW w:w="1654" w:type="dxa"/>
+          </w:tcPr>
+          <w:p>
+            <w:r>
+              <w:t>Session 1</w:t>
+            </w:r>
+          </w:p>
+        </w:tc>
+        <w:tc>
+          <w:tcPr>
+            <w:tcW w:w="1912" w:type="dxa"/>
+          </w:tcPr>
+          <w:p>
+            <w:r>
+              <w:t>Hardcoded filter in unrolled inner loop of convolve for filter2 and filter3</w:t>
+            </w:r>
+          </w:p>
+        </w:tc>
+        <w:tc>
+          <w:tcPr>
+            <w:tcW w:w="2076" w:type="dxa"/>
+          </w:tcPr>
+          <w:p>
+            <w:r>
+              <w:t>Convolve  convolveFilter2Odd, convolveFilter2Even, convolveFilter3Odd, convolveFilter3Even</w:t>
+            </w:r>
+          </w:p>
+        </w:tc>
+        <w:tc>
+          <w:tcPr>
+            <w:tcW w:w="1487" w:type="dxa"/>
+          </w:tcPr>
+          <w:p>
+            <w:r>
+              <w:t>21,8M</w:t>
+            </w:r>
+          </w:p>
+        </w:tc>
+        <w:tc>
+          <w:tcPr>
+            <w:tcW w:w="1638" w:type="dxa"/>
+          </w:tcPr>
+          <w:p>
+            <w:r>
+              <w:t>21,7M</w:t>
+            </w:r>
+          </w:p>
+          <w:p/>
+          <w:p>
+            <w:r>
+              <w:t>REVERTED</w:t>
+            </w:r>
+          </w:p>
+        </w:tc>
+        <w:tc>
+          <w:tcPr>
+            <w:tcW w:w="1570" w:type="dxa"/>
+          </w:tcPr>
+          <w:p>
+            <w:r>
+              <w:t>0,5%</w:t>
+            </w:r>
+          </w:p>
+        </w:tc>
+      </w:tr>
+      <w:tr>
+        <w:trPr>
+          <w:jc w:val="center"/>
+        </w:trPr>
+        <w:tc>
+          <w:tcPr>
+            <w:tcW w:w="1654" w:type="dxa"/>
+          </w:tcPr>
+          <w:p>
+            <w:r>
+              <w:t>Session 2</w:t>
+            </w:r>
+          </w:p>
+        </w:tc>
+        <w:tc>
+          <w:tcPr>
+            <w:tcW w:w="1912" w:type="dxa"/>
+          </w:tcPr>
+          <w:p>
+            <w:r>
+              <w:t>Combine convolve</w:t>
+            </w:r>
+          </w:p>
+        </w:tc>
+        <w:tc>
+          <w:tcPr>
+            <w:tcW w:w="2076" w:type="dxa"/>
+          </w:tcPr>
+          <w:p>
+            <w:r>
+              <w:t>Convolve</w:t>
+            </w:r>
+          </w:p>
+        </w:tc>
+        <w:tc>
+          <w:tcPr>
+            <w:tcW w:w="1487" w:type="dxa"/>
+          </w:tcPr>
+          <w:p>
+            <w:r>
+              <w:t>21,8M</w:t>
+            </w:r>
+          </w:p>
+        </w:tc>
+        <w:tc>
+          <w:tcPr>
+            <w:tcW w:w="1638" w:type="dxa"/>
+          </w:tcPr>
+          <w:p>
+            <w:r>
+              <w:t>20.1M</w:t>
+            </w:r>
+          </w:p>
+        </w:tc>
+        <w:tc>
+          <w:tcPr>
+            <w:tcW w:w="1570" w:type="dxa"/>
+          </w:tcPr>
+          <w:p>
+            <w:r>
+              <w:t>8%</w:t>
+            </w:r>
+          </w:p>
+        </w:tc>
+      </w:tr>
+      <w:tr>
+        <w:trPr>
+          <w:jc w:val="center"/>
+        </w:trPr>
+        <w:tc>
+          <w:tcPr>
+            <w:tcW w:w="1654" w:type="dxa"/>
+          </w:tcPr>
+          <w:p>
+            <w:r>
+              <w:t>Session 3</w:t>
+            </w:r>
+          </w:p>
+        </w:tc>
+        <w:tc>
+          <w:tcPr>
+            <w:tcW w:w="1912" w:type="dxa"/>
+          </w:tcPr>
+          <w:p>
+            <w:pPr>
+              <w:spacing w:after="200" w:line="276" w:lineRule="auto"/>
+            </w:pPr>
+            <w:r>
+              <w:t xml:space="preserve">Long </w:t>
+            </w:r>
+            <w:proofErr w:type="spellStart"/>
+            <w:r>
+              <w:t>long</w:t>
+            </w:r>
+            <w:proofErr w:type="spellEnd"/>
+            <w:r>
+              <w:t xml:space="preserve"> to </w:t>
+            </w:r>
+            <w:proofErr w:type="spellStart"/>
+            <w:r>
+              <w:t>int</w:t>
+            </w:r>
+            <w:proofErr w:type="spellEnd"/>
+          </w:p>
+        </w:tc>
+        <w:tc>
+          <w:tcPr>
+            <w:tcW w:w="2076" w:type="dxa"/>
+          </w:tcPr>
+          <w:p>
+            <w:r>
+              <w:t>Convolve</w:t>
+            </w:r>
+          </w:p>
+        </w:tc>
+        <w:tc>
+          <w:tcPr>
+            <w:tcW w:w="1487" w:type="dxa"/>
+          </w:tcPr>
+          <w:p>
+            <w:r>
+              <w:t>20.1M</w:t>
+            </w:r>
+          </w:p>
+        </w:tc>
+        <w:tc>
+          <w:tcPr>
+            <w:tcW w:w="1638" w:type="dxa"/>
+          </w:tcPr>
+          <w:p>
+            <w:r>
+              <w:t>10.2M</w:t>
+            </w:r>
+          </w:p>
+        </w:tc>
+        <w:tc>
+          <w:tcPr>
+            <w:tcW w:w="1570" w:type="dxa"/>
+          </w:tcPr>
+          <w:p>
+            <w:r>
+              <w:t>49%</w:t>
+            </w:r>
+          </w:p>
+        </w:tc>
+      </w:tr>
+      <w:tr>
+        <w:tblPrEx>
+          <w:jc w:val="left"/>
+        </w:tblPrEx>
+        <w:tc>
+          <w:tcPr>
+            <w:tcW w:w="1654" w:type="dxa"/>
+          </w:tcPr>
+          <w:p>
+            <w:r>
+              <w:t>Session 4</w:t>
+            </w:r>
+          </w:p>
+        </w:tc>
+        <w:tc>
+          <w:tcPr>
+            <w:tcW w:w="1912" w:type="dxa"/>
+          </w:tcPr>
+          <w:p>
+            <w:pPr>
+              <w:spacing w:after="200" w:line="276" w:lineRule="auto"/>
+            </w:pPr>
+            <w:r>
+              <w:t>Restrict / change variable types</w:t>
+            </w:r>
+          </w:p>
+        </w:tc>
+        <w:tc>
+          <w:tcPr>
+            <w:tcW w:w="2076" w:type="dxa"/>
+          </w:tcPr>
+          <w:p>
+            <w:r>
+              <w:t>(De)quantize</w:t>
+            </w:r>
+          </w:p>
+        </w:tc>
+        <w:tc>
+          <w:tcPr>
+            <w:tcW w:w="1487" w:type="dxa"/>
+          </w:tcPr>
+          <w:p>
+            <w:r>
+              <w:t>10.2M</w:t>
+            </w:r>
+          </w:p>
+        </w:tc>
+        <w:tc>
+          <w:tcPr>
+            <w:tcW w:w="1638" w:type="dxa"/>
+          </w:tcPr>
+          <w:p>
+            <w:r>
+              <w:t>5.9M</w:t>
+            </w:r>
+          </w:p>
+        </w:tc>
+        <w:tc>
+          <w:tcPr>
+            <w:tcW w:w="1570" w:type="dxa"/>
+          </w:tcPr>
+          <w:p>
+            <w:r>
+              <w:t>42%</w:t>
+            </w:r>
+          </w:p>
+        </w:tc>
+      </w:tr>
+    </w:tbl>
+    <w:p/>
+    <w:p>
+      <w:pPr>
+        <w:pStyle w:val="Heading2"/>
+      </w:pPr>
+      <w:r>
+        <w:t>Discussion (important)</w:t>
+      </w:r>
+    </w:p>
+    <w:p>
+      <w:r>
+        <w:t xml:space="preserve">Found some other variables that can use the ‘restrict’ keyword. This did not net a significant gain. Then merged our code with a crypto group. This gave some errors because of memory management, but this was fixed by putting some variables outside the stack. </w:t>
+      </w:r>
+      <w:r>
+        <w:br/>
+        <w:t>When comparing the DSP code to the simulator code and the MATLAB code, we found a significant problem! The simulator results are exactly the same as the MATLAB results (because we made it this way), but the actual DSP results differ from the simulator results! We ran the exact same code on the simulator and the DSP, and the results were slightly different. For some sound files, this may give a slight perturbation on the results (probably not hearable), but for others it may cause the entire speech section to be gone! (We have to look more into this the next session). We will provide visual proof of this in the next session, where we have access to a DSP.</w:t>
       </w:r>
     </w:p>
     <w:sectPr>
@@ -5086,6 +6159,7 @@
     <w:lsdException w:name="HTML Sample" w:semiHidden="1" w:unhideWhenUsed="1"/>
     <w:lsdException w:name="HTML Typewriter" w:semiHidden="1" w:unhideWhenUsed="1"/>
     <w:lsdException w:name="HTML Variable" w:semiHidden="1" w:unhideWhenUsed="1"/>
+    <w:lsdException w:name="Normal Table" w:semiHidden="1" w:unhideWhenUsed="1"/>
     <w:lsdException w:name="annotation subject" w:semiHidden="1" w:unhideWhenUsed="1"/>
     <w:lsdException w:name="No List" w:semiHidden="1" w:unhideWhenUsed="1"/>
     <w:lsdException w:name="Outline List 1" w:semiHidden="1" w:unhideWhenUsed="1"/>
@@ -5132,8 +6206,10 @@
     <w:lsdException w:name="Table Subtle 2" w:semiHidden="1" w:unhideWhenUsed="1"/>
     <w:lsdException w:name="Table Web 1" w:semiHidden="1" w:unhideWhenUsed="1"/>
     <w:lsdException w:name="Table Web 2" w:semiHidden="1" w:unhideWhenUsed="1"/>
+    <w:lsdException w:name="Table Web 3" w:semiHidden="1" w:unhideWhenUsed="1"/>
     <w:lsdException w:name="Balloon Text" w:semiHidden="1" w:unhideWhenUsed="1"/>
     <w:lsdException w:name="Table Grid" w:uiPriority="59"/>
+    <w:lsdException w:name="Table Theme" w:semiHidden="1" w:unhideWhenUsed="1"/>
     <w:lsdException w:name="Placeholder Text" w:semiHidden="1"/>
     <w:lsdException w:name="No Spacing" w:uiPriority="1" w:qFormat="1"/>
     <w:lsdException w:name="Light Shading" w:uiPriority="60"/>
@@ -5821,7 +6897,7 @@
 </file>
 
 <file path=customXml/itemProps1.xml><?xml version="1.0" encoding="utf-8"?>
-<ds:datastoreItem xmlns:ds="http://schemas.openxmlformats.org/officeDocument/2006/customXml" ds:itemID="{DF52A0BB-039B-4F14-A452-6C7FC59F66F5}">
+<ds:datastoreItem xmlns:ds="http://schemas.openxmlformats.org/officeDocument/2006/customXml" ds:itemID="{18A61B1B-D4C2-4BD6-9F4F-88BC0493CDAA}">
   <ds:schemaRefs>
     <ds:schemaRef ds:uri="http://schemas.openxmlformats.org/officeDocument/2006/bibliography"/>
   </ds:schemaRefs>

</xml_diff>